<commit_message>
delete non relevant folders
</commit_message>
<xml_diff>
--- a/C20 Ex02 Shira 311119002 Yair 305789596/DP_Ex02_TemplateForStudents.docx
+++ b/C20 Ex02 Shira 311119002 Yair 305789596/DP_Ex02_TemplateForStudents.docx
@@ -375,10 +375,13 @@
       <w:pPr>
         <w:pStyle w:val="af"/>
         <w:numPr>
-          <w:ilvl w:val="0"/>
-          <w:numId w:val="11"/>
+          <w:ilvl w:val="1"/>
+          <w:numId w:val="1"/>
         </w:numPr>
-        <w:spacing w:after="160" w:line="259" w:lineRule="auto"/>
+        <w:tabs>
+          <w:tab w:val="num" w:pos="793"/>
+        </w:tabs>
+        <w:ind w:left="793" w:right="-142" w:hanging="284"/>
       </w:pPr>
       <w:r>
         <w:rPr>
@@ -392,10 +395,13 @@
       <w:pPr>
         <w:pStyle w:val="af"/>
         <w:numPr>
-          <w:ilvl w:val="0"/>
-          <w:numId w:val="11"/>
+          <w:ilvl w:val="1"/>
+          <w:numId w:val="1"/>
         </w:numPr>
-        <w:spacing w:after="160" w:line="259" w:lineRule="auto"/>
+        <w:tabs>
+          <w:tab w:val="num" w:pos="793"/>
+        </w:tabs>
+        <w:ind w:left="793" w:right="-142" w:hanging="284"/>
       </w:pPr>
       <w:r>
         <w:rPr>
@@ -409,17 +415,36 @@
       <w:pPr>
         <w:pStyle w:val="af"/>
         <w:numPr>
-          <w:ilvl w:val="0"/>
-          <w:numId w:val="11"/>
+          <w:ilvl w:val="1"/>
+          <w:numId w:val="1"/>
         </w:numPr>
-        <w:spacing w:after="160" w:line="259" w:lineRule="auto"/>
-      </w:pPr>
-      <w:r>
-        <w:rPr>
-          <w:rFonts w:hint="cs"/>
-          <w:rtl/>
-        </w:rPr>
-        <w:t>הגדירו את המצב הזוגי שלהם כרווקים/ לא הגדירו</w:t>
+        <w:tabs>
+          <w:tab w:val="num" w:pos="793"/>
+        </w:tabs>
+        <w:ind w:left="793" w:right="-142" w:hanging="284"/>
+      </w:pPr>
+      <w:r>
+        <w:rPr>
+          <w:rFonts w:hint="cs"/>
+          <w:rtl/>
+        </w:rPr>
+        <w:t xml:space="preserve">המצב </w:t>
+      </w:r>
+      <w:proofErr w:type="spellStart"/>
+      <w:r>
+        <w:rPr>
+          <w:rFonts w:hint="cs"/>
+          <w:rtl/>
+        </w:rPr>
+        <w:t>המשפלתי</w:t>
+      </w:r>
+      <w:proofErr w:type="spellEnd"/>
+      <w:r>
+        <w:rPr>
+          <w:rFonts w:hint="cs"/>
+          <w:rtl/>
+        </w:rPr>
+        <w:t xml:space="preserve"> שלו אינו מוגדר או מוגדר כרווק</w:t>
       </w:r>
     </w:p>
     <w:p>
@@ -525,13 +550,15 @@
         <w:spacing w:after="0" w:line="240" w:lineRule="auto"/>
         <w:ind w:right="0"/>
         <w:rPr>
-          <w:u w:val="single"/>
-        </w:rPr>
-      </w:pPr>
-      <w:r>
-        <w:rPr>
-          <w:rFonts w:hint="cs"/>
-          <w:u w:val="single"/>
+          <w:b/>
+          <w:bCs/>
+        </w:rPr>
+      </w:pPr>
+      <w:r>
+        <w:rPr>
+          <w:rFonts w:hint="cs"/>
+          <w:b/>
+          <w:bCs/>
           <w:rtl/>
         </w:rPr>
         <w:t>סיבת הבחירה / שימוש בתבנית:</w:t>
@@ -689,6 +716,9 @@
       <w:r>
         <w:t>remission</w:t>
       </w:r>
+      <w:r>
+        <w:t>s</w:t>
+      </w:r>
       <w:proofErr w:type="spellEnd"/>
       <w:r>
         <w:rPr>
@@ -742,21 +772,64 @@
       </w:r>
       <w:proofErr w:type="spellEnd"/>
       <w:r>
-        <w:rPr>
-          <w:rFonts w:hint="cs"/>
-          <w:rtl/>
-        </w:rPr>
         <w:t xml:space="preserve"> </w:t>
       </w:r>
       <w:r>
+        <w:rPr>
+          <w:rFonts w:hint="cs"/>
+          <w:rtl/>
+        </w:rPr>
+        <w:t>עבור המשתמש שהתחבר זה עתה.</w:t>
+      </w:r>
+    </w:p>
+    <w:p>
+      <w:pPr>
+        <w:spacing w:after="0" w:line="240" w:lineRule="auto"/>
+        <w:ind w:right="720"/>
+        <w:rPr>
+          <w:rtl/>
+        </w:rPr>
+      </w:pPr>
+      <w:r>
+        <w:t>Connect</w:t>
+      </w:r>
+      <w:r>
+        <w:rPr>
+          <w:rFonts w:hint="cs"/>
+          <w:rtl/>
+        </w:rPr>
         <w:t xml:space="preserve"> </w:t>
       </w:r>
       <w:r>
         <w:rPr>
-          <w:rFonts w:hint="cs"/>
-          <w:rtl/>
-        </w:rPr>
-        <w:t>עבור המשתמש שהתחבר זה עתה.</w:t>
+          <w:rtl/>
+        </w:rPr>
+        <w:t>–</w:t>
+      </w:r>
+      <w:r>
+        <w:rPr>
+          <w:rFonts w:hint="cs"/>
+          <w:rtl/>
+        </w:rPr>
+        <w:t xml:space="preserve"> מתודה המקבלת את ה-</w:t>
+      </w:r>
+      <w:proofErr w:type="spellStart"/>
+      <w:r>
+        <w:rPr>
+          <w:rFonts w:hint="cs"/>
+        </w:rPr>
+        <w:t>A</w:t>
+      </w:r>
+      <w:r>
+        <w:t>ccessToken</w:t>
+      </w:r>
+      <w:proofErr w:type="spellEnd"/>
+      <w:r>
+        <w:rPr>
+          <w:rFonts w:hint="cs"/>
+          <w:rtl/>
+        </w:rPr>
+        <w:t xml:space="preserve"> של המשתמש ומבצעת חיבור לשרת.</w:t>
       </w:r>
     </w:p>
     <w:p>
@@ -764,11 +837,50 @@
         <w:spacing w:after="0" w:line="240" w:lineRule="auto"/>
         <w:ind w:right="720"/>
         <w:rPr>
-          <w:rtl/>
-        </w:rPr>
-      </w:pPr>
-      <w:r>
-        <w:t>Connect</w:t>
+          <w:i/>
+          <w:iCs/>
+          <w:rtl/>
+        </w:rPr>
+      </w:pPr>
+    </w:p>
+    <w:p>
+      <w:pPr>
+        <w:spacing w:after="0" w:line="240" w:lineRule="auto"/>
+        <w:ind w:left="60" w:right="720"/>
+        <w:rPr>
+          <w:rFonts w:hint="cs"/>
+          <w:rtl/>
+        </w:rPr>
+      </w:pPr>
+      <w:r>
+        <w:rPr>
+          <w:rFonts w:hint="cs"/>
+          <w:rtl/>
+        </w:rPr>
+        <w:t xml:space="preserve">מכיוון </w:t>
+      </w:r>
+      <w:proofErr w:type="spellStart"/>
+      <w:r>
+        <w:rPr>
+          <w:rFonts w:hint="cs"/>
+          <w:rtl/>
+        </w:rPr>
+        <w:t>ש</w:t>
+      </w:r>
+      <w:r>
+        <w:rPr>
+          <w:rFonts w:hint="cs"/>
+          <w:rtl/>
+        </w:rPr>
+        <w:t>באפליקצייה</w:t>
+      </w:r>
+      <w:proofErr w:type="spellEnd"/>
+      <w:r>
+        <w:rPr>
+          <w:rFonts w:hint="cs"/>
+          <w:rtl/>
+        </w:rPr>
+        <w:t xml:space="preserve"> שלנו קיימים תנאים שונים להתחברות</w:t>
       </w:r>
       <w:r>
         <w:rPr>
@@ -779,16 +891,10 @@
       </w:r>
       <w:r>
         <w:rPr>
-          <w:rtl/>
-        </w:rPr>
-        <w:t>–</w:t>
-      </w:r>
-      <w:r>
-        <w:rPr>
-          <w:rFonts w:hint="cs"/>
-          <w:rtl/>
-        </w:rPr>
-        <w:t xml:space="preserve"> מתודה המקבלת את ה-</w:t>
+          <w:rFonts w:hint="cs"/>
+          <w:rtl/>
+        </w:rPr>
+        <w:t xml:space="preserve">בחרנו לממש מחלקת </w:t>
       </w:r>
       <w:proofErr w:type="spellStart"/>
       <w:r>
@@ -798,15 +904,15 @@
         <w:t>A</w:t>
       </w:r>
       <w:r>
-        <w:t>ccessToken</w:t>
-      </w:r>
-      <w:proofErr w:type="spellEnd"/>
-      <w:r>
-        <w:rPr>
-          <w:rFonts w:hint="cs"/>
-          <w:rtl/>
-        </w:rPr>
-        <w:t xml:space="preserve"> של המשתמש ומבצעת חיבור לשרת.</w:t>
+        <w:t>dapterLogin</w:t>
+      </w:r>
+      <w:proofErr w:type="spellEnd"/>
+      <w:r>
+        <w:rPr>
+          <w:rFonts w:hint="cs"/>
+          <w:rtl/>
+        </w:rPr>
+        <w:t xml:space="preserve"> שתבצע את בדיקות אלו ותבצענה את הפעולות הדרושות בהתאמה לצרכי ממשק המשתמש שלנו.</w:t>
       </w:r>
     </w:p>
     <w:p>
@@ -822,43 +928,23 @@
           <w:rFonts w:hint="cs"/>
           <w:rtl/>
         </w:rPr>
-        <w:t xml:space="preserve">מכיוון </w:t>
-      </w:r>
-      <w:proofErr w:type="spellStart"/>
-      <w:r>
-        <w:rPr>
-          <w:rFonts w:hint="cs"/>
-          <w:rtl/>
-        </w:rPr>
-        <w:t>ש</w:t>
-      </w:r>
-      <w:r>
-        <w:rPr>
-          <w:rFonts w:hint="cs"/>
-          <w:rtl/>
-        </w:rPr>
-        <w:t>באפליקצייה</w:t>
-      </w:r>
-      <w:proofErr w:type="spellEnd"/>
-      <w:r>
-        <w:rPr>
-          <w:rFonts w:hint="cs"/>
-          <w:rtl/>
-        </w:rPr>
-        <w:t xml:space="preserve"> שלנו קיימים תנאים שונים להתחברות </w:t>
-      </w:r>
-      <w:r>
-        <w:rPr>
-          <w:rtl/>
-        </w:rPr>
-        <w:t>–</w:t>
-      </w:r>
-      <w:r>
-        <w:rPr>
-          <w:rFonts w:hint="cs"/>
-          <w:rtl/>
-        </w:rPr>
         <w:t xml:space="preserve"> </w:t>
+      </w:r>
+    </w:p>
+    <w:p>
+      <w:pPr>
+        <w:spacing w:after="0" w:line="240" w:lineRule="auto"/>
+        <w:ind w:right="720" w:firstLine="420"/>
+        <w:rPr>
+          <w:rtl/>
+        </w:rPr>
+      </w:pPr>
+      <w:r>
+        <w:rPr>
+          <w:rFonts w:hint="cs"/>
+          <w:rtl/>
+        </w:rPr>
+        <w:t>התנאים:</w:t>
       </w:r>
     </w:p>
     <w:p>
@@ -946,42 +1032,6 @@
     </w:p>
     <w:p>
       <w:pPr>
-        <w:pStyle w:val="af"/>
-        <w:spacing w:after="0" w:line="240" w:lineRule="auto"/>
-        <w:ind w:left="420" w:right="720"/>
-        <w:rPr>
-          <w:rFonts w:hint="cs"/>
-          <w:rtl/>
-        </w:rPr>
-      </w:pPr>
-      <w:r>
-        <w:rPr>
-          <w:rFonts w:hint="cs"/>
-          <w:rtl/>
-        </w:rPr>
-        <w:t xml:space="preserve">בחרנו לממש מחלקת </w:t>
-      </w:r>
-      <w:proofErr w:type="spellStart"/>
-      <w:r>
-        <w:rPr>
-          <w:rFonts w:hint="cs"/>
-        </w:rPr>
-        <w:t>A</w:t>
-      </w:r>
-      <w:r>
-        <w:t>dapterLogin</w:t>
-      </w:r>
-      <w:proofErr w:type="spellEnd"/>
-      <w:r>
-        <w:rPr>
-          <w:rFonts w:hint="cs"/>
-          <w:rtl/>
-        </w:rPr>
-        <w:t xml:space="preserve"> שתבצע את בדיקות אלו ותבצענה את הפעולות הדרושות.</w:t>
-      </w:r>
-    </w:p>
-    <w:p>
-      <w:pPr>
         <w:spacing w:after="0" w:line="240" w:lineRule="auto"/>
         <w:ind w:right="720"/>
         <w:rPr>
@@ -1007,14 +1057,16 @@
         <w:spacing w:after="0" w:line="240" w:lineRule="auto"/>
         <w:ind w:right="0"/>
         <w:rPr>
-          <w:u w:val="single"/>
-          <w:rtl/>
-        </w:rPr>
-      </w:pPr>
-      <w:r>
-        <w:rPr>
-          <w:rFonts w:hint="cs"/>
-          <w:u w:val="single"/>
+          <w:b/>
+          <w:bCs/>
+          <w:rtl/>
+        </w:rPr>
+      </w:pPr>
+      <w:r>
+        <w:rPr>
+          <w:rFonts w:hint="cs"/>
+          <w:b/>
+          <w:bCs/>
           <w:rtl/>
         </w:rPr>
         <w:t>אופן המימוש:</w:t>
@@ -1023,8 +1075,9 @@
     <w:p>
       <w:pPr>
         <w:spacing w:after="0" w:line="240" w:lineRule="auto"/>
-        <w:ind w:right="720"/>
-        <w:rPr>
+        <w:ind w:right="-426"/>
+        <w:rPr>
+          <w:rFonts w:hint="cs"/>
           <w:rtl/>
         </w:rPr>
       </w:pPr>
@@ -1040,11 +1093,18 @@
         <w:t>AdapterLoginFacebook</w:t>
       </w:r>
       <w:proofErr w:type="spellEnd"/>
-    </w:p>
-    <w:p>
-      <w:pPr>
-        <w:spacing w:after="0" w:line="240" w:lineRule="auto"/>
-        <w:ind w:right="720"/>
+      <w:r>
+        <w:rPr>
+          <w:rFonts w:hint="cs"/>
+          <w:rtl/>
+        </w:rPr>
+        <w:t>.</w:t>
+      </w:r>
+    </w:p>
+    <w:p>
+      <w:pPr>
+        <w:spacing w:after="0" w:line="240" w:lineRule="auto"/>
+        <w:ind w:right="-426"/>
         <w:rPr>
           <w:rtl/>
         </w:rPr>
@@ -1100,19 +1160,16 @@
     <w:p>
       <w:pPr>
         <w:spacing w:after="0" w:line="240" w:lineRule="auto"/>
-        <w:ind w:right="720"/>
-        <w:rPr>
-          <w:rtl/>
-        </w:rPr>
-      </w:pPr>
-    </w:p>
-    <w:p>
-      <w:pPr>
-        <w:spacing w:after="0" w:line="240" w:lineRule="auto"/>
-        <w:ind w:right="720"/>
-        <w:rPr>
-          <w:rtl/>
-        </w:rPr>
+        <w:ind w:right="-426"/>
+        <w:rPr>
+          <w:rtl/>
+        </w:rPr>
+      </w:pPr>
+    </w:p>
+    <w:p>
+      <w:pPr>
+        <w:spacing w:after="0" w:line="240" w:lineRule="auto"/>
+        <w:ind w:right="-426"/>
       </w:pPr>
       <w:r>
         <w:rPr>
@@ -1138,6 +1195,13 @@
         <w:t xml:space="preserve"> הראשי נבצע חיבור בעזרת </w:t>
       </w:r>
       <w:r>
+        <w:rPr>
+          <w:rFonts w:hint="cs"/>
+          <w:rtl/>
+        </w:rPr>
+        <w:t>()</w:t>
+      </w:r>
+      <w:r>
         <w:t>Connect</w:t>
       </w:r>
       <w:r>
@@ -1147,11 +1211,19 @@
         </w:rPr>
         <w:t>.</w:t>
       </w:r>
-    </w:p>
-    <w:p>
-      <w:pPr>
-        <w:spacing w:after="0" w:line="240" w:lineRule="auto"/>
-        <w:ind w:right="720"/>
+      <w:r>
+        <w:t xml:space="preserve"> </w:t>
+      </w:r>
+      <w:proofErr w:type="spellStart"/>
+      <w:r>
+        <w:t>r_LoginAdapter</w:t>
+      </w:r>
+      <w:proofErr w:type="spellEnd"/>
+    </w:p>
+    <w:p>
+      <w:pPr>
+        <w:spacing w:after="0" w:line="240" w:lineRule="auto"/>
+        <w:ind w:right="-426"/>
         <w:rPr>
           <w:rtl/>
         </w:rPr>
@@ -1179,7 +1251,32 @@
           <w:rFonts w:hint="cs"/>
           <w:rtl/>
         </w:rPr>
-        <w:t xml:space="preserve"> (אם המשתמש ביקש לזכור אותו ביציאה הקודמת מהאפליקציה ואם קיים </w:t>
+        <w:t xml:space="preserve"> (אם המשתמש ביקש לזכור אותו ביציאה הקודמת מהאפליקציה</w:t>
+      </w:r>
+      <w:r>
+        <w:rPr>
+          <w:rFonts w:hint="cs"/>
+          <w:rtl/>
+        </w:rPr>
+        <w:t xml:space="preserve"> </w:t>
+      </w:r>
+      <w:proofErr w:type="spellStart"/>
+      <w:r>
+        <w:rPr>
+          <w:rFonts w:hint="cs"/>
+        </w:rPr>
+        <w:t>R</w:t>
+      </w:r>
+      <w:r>
+        <w:t>ememberMe</w:t>
+      </w:r>
+      <w:proofErr w:type="spellEnd"/>
+      <w:r>
+        <w:rPr>
+          <w:rFonts w:hint="cs"/>
+          <w:rtl/>
+        </w:rPr>
+        <w:t xml:space="preserve"> ואם קיים </w:t>
       </w:r>
       <w:proofErr w:type="spellStart"/>
       <w:r>
@@ -1203,16 +1300,16 @@
     <w:p>
       <w:pPr>
         <w:spacing w:after="0" w:line="240" w:lineRule="auto"/>
-        <w:ind w:right="720"/>
-        <w:rPr>
-          <w:rtl/>
-        </w:rPr>
-      </w:pPr>
-    </w:p>
-    <w:p>
-      <w:pPr>
-        <w:spacing w:after="0" w:line="240" w:lineRule="auto"/>
-        <w:ind w:right="720"/>
+        <w:ind w:right="-426"/>
+        <w:rPr>
+          <w:rtl/>
+        </w:rPr>
+      </w:pPr>
+    </w:p>
+    <w:p>
+      <w:pPr>
+        <w:spacing w:after="0" w:line="240" w:lineRule="auto"/>
+        <w:ind w:right="-426"/>
         <w:rPr>
           <w:rtl/>
         </w:rPr>
@@ -1238,7 +1335,7 @@
           <w:rFonts w:hint="cs"/>
           <w:rtl/>
         </w:rPr>
-        <w:t xml:space="preserve"> הראשית במידה ולא התבצע חיבור, כלומר חזר </w:t>
+        <w:t xml:space="preserve"> הראשי במידה ולא התבצע חיבור, כלומר חזר </w:t>
       </w:r>
       <w:proofErr w:type="spellStart"/>
       <w:r>
@@ -1246,14 +1343,37 @@
       </w:r>
       <w:proofErr w:type="spellEnd"/>
       <w:r>
-        <w:t>=null</w:t>
-      </w:r>
-      <w:r>
-        <w:rPr>
-          <w:rFonts w:hint="cs"/>
-          <w:rtl/>
-        </w:rPr>
-        <w:t xml:space="preserve">, נציג את הטופס </w:t>
+        <w:t xml:space="preserve"> =</w:t>
+      </w:r>
+      <w:r>
+        <w:t>=</w:t>
+      </w:r>
+      <w:r>
+        <w:t xml:space="preserve"> </w:t>
+      </w:r>
+      <w:r>
+        <w:t>null</w:t>
+      </w:r>
+      <w:r>
+        <w:rPr>
+          <w:rFonts w:hint="cs"/>
+          <w:rtl/>
+        </w:rPr>
+        <w:t xml:space="preserve">, נציג את </w:t>
+      </w:r>
+      <w:r>
+        <w:rPr>
+          <w:rFonts w:hint="cs"/>
+          <w:rtl/>
+        </w:rPr>
+        <w:t>טופס ההתחברות</w:t>
+      </w:r>
+      <w:r>
+        <w:rPr>
+          <w:rFonts w:hint="cs"/>
+          <w:rtl/>
+        </w:rPr>
+        <w:t xml:space="preserve"> </w:t>
       </w:r>
       <w:proofErr w:type="spellStart"/>
       <w:r>
@@ -1273,11 +1393,21 @@
       </w:r>
       <w:proofErr w:type="spellEnd"/>
       <w:r>
-        <w:rPr>
-          <w:rFonts w:hint="cs"/>
-          <w:rtl/>
-        </w:rPr>
-        <w:t xml:space="preserve"> שיודעת לבצע חיבור בעזרת </w:t>
+        <w:t>()</w:t>
+      </w:r>
+      <w:r>
+        <w:rPr>
+          <w:rFonts w:hint="cs"/>
+          <w:rtl/>
+        </w:rPr>
+        <w:t xml:space="preserve">, מתודה מותאמת זו יודעת </w:t>
+      </w:r>
+      <w:r>
+        <w:rPr>
+          <w:rFonts w:hint="cs"/>
+          <w:rtl/>
+        </w:rPr>
+        <w:t xml:space="preserve">לבצע חיבור בעזרת </w:t>
       </w:r>
       <w:proofErr w:type="spellStart"/>
       <w:r>
@@ -1347,16 +1477,16 @@
     <w:p>
       <w:pPr>
         <w:spacing w:after="0" w:line="240" w:lineRule="auto"/>
-        <w:ind w:right="720"/>
-        <w:rPr>
-          <w:rtl/>
-        </w:rPr>
-      </w:pPr>
-    </w:p>
-    <w:p>
-      <w:pPr>
-        <w:spacing w:after="0" w:line="240" w:lineRule="auto"/>
-        <w:ind w:right="720"/>
+        <w:ind w:right="-426"/>
+        <w:rPr>
+          <w:rtl/>
+        </w:rPr>
+      </w:pPr>
+    </w:p>
+    <w:p>
+      <w:pPr>
+        <w:spacing w:after="0" w:line="240" w:lineRule="auto"/>
+        <w:ind w:right="-426"/>
         <w:rPr>
           <w:rFonts w:hint="cs"/>
           <w:rtl/>
@@ -1370,15 +1500,24 @@
           <w:numId w:val="1"/>
         </w:numPr>
         <w:spacing w:after="0" w:line="240" w:lineRule="auto"/>
-      </w:pPr>
-      <w:r>
+        <w:ind w:right="-426"/>
+        <w:rPr>
+          <w:b/>
+          <w:bCs/>
+        </w:rPr>
+      </w:pPr>
+      <w:r>
+        <w:rPr>
+          <w:b/>
+          <w:bCs/>
+        </w:rPr>
         <w:t>Sequence Diagram</w:t>
       </w:r>
     </w:p>
     <w:p>
       <w:pPr>
         <w:spacing w:after="0" w:line="240" w:lineRule="auto"/>
-        <w:ind w:right="720"/>
+        <w:ind w:right="-426"/>
         <w:rPr>
           <w:rtl/>
         </w:rPr>
@@ -1418,8 +1557,9 @@
     <w:p>
       <w:pPr>
         <w:spacing w:after="0" w:line="240" w:lineRule="auto"/>
-        <w:ind w:right="720"/>
-        <w:rPr>
+        <w:ind w:right="-426"/>
+        <w:rPr>
+          <w:rFonts w:hint="cs"/>
           <w:rtl/>
         </w:rPr>
       </w:pPr>
@@ -1431,13 +1571,24 @@
           <w:numId w:val="1"/>
         </w:numPr>
         <w:spacing w:after="0" w:line="240" w:lineRule="auto"/>
-      </w:pPr>
-      <w:r>
+        <w:ind w:right="-426"/>
+        <w:rPr>
+          <w:b/>
+          <w:bCs/>
+        </w:rPr>
+      </w:pPr>
+      <w:r>
+        <w:rPr>
+          <w:b/>
+          <w:bCs/>
+        </w:rPr>
         <w:t>Class Diagram</w:t>
       </w:r>
       <w:r>
         <w:rPr>
           <w:rFonts w:hint="cs"/>
+          <w:b/>
+          <w:bCs/>
           <w:rtl/>
         </w:rPr>
         <w:tab/>
@@ -1446,7 +1597,7 @@
     <w:p>
       <w:pPr>
         <w:spacing w:after="0" w:line="240" w:lineRule="auto"/>
-        <w:ind w:right="720"/>
+        <w:ind w:right="-426"/>
         <w:rPr>
           <w:rtl/>
         </w:rPr>
@@ -1534,7 +1685,7 @@
     <w:p>
       <w:pPr>
         <w:spacing w:after="0" w:line="240" w:lineRule="auto"/>
-        <w:ind w:right="720"/>
+        <w:ind w:right="-426"/>
         <w:rPr>
           <w:rtl/>
         </w:rPr>
@@ -1574,12 +1725,19 @@
           <w:rtl/>
         </w:rPr>
       </w:pPr>
-      <w:r>
-        <w:rPr>
-          <w:rFonts w:hint="cs"/>
-          <w:rtl/>
-        </w:rPr>
-        <w:lastRenderedPageBreak/>
+    </w:p>
+    <w:p>
+      <w:pPr>
+        <w:pStyle w:val="3"/>
+        <w:rPr>
+          <w:rtl/>
+        </w:rPr>
+      </w:pPr>
+      <w:r>
+        <w:rPr>
+          <w:rFonts w:hint="cs"/>
+          <w:rtl/>
+        </w:rPr>
         <w:t xml:space="preserve">תבנית מס' 2 </w:t>
       </w:r>
       <w:r>
@@ -1609,11 +1767,17 @@
           <w:numId w:val="1"/>
         </w:numPr>
         <w:spacing w:after="0" w:line="240" w:lineRule="auto"/>
-        <w:ind w:right="0"/>
-      </w:pPr>
-      <w:r>
-        <w:rPr>
-          <w:rFonts w:hint="cs"/>
+        <w:ind w:right="-426"/>
+        <w:rPr>
+          <w:b/>
+          <w:bCs/>
+        </w:rPr>
+      </w:pPr>
+      <w:r>
+        <w:rPr>
+          <w:rFonts w:hint="cs"/>
+          <w:b/>
+          <w:bCs/>
           <w:rtl/>
         </w:rPr>
         <w:t>סיבת הבחירה / שימוש בתבנית:</w:t>
@@ -1622,7 +1786,16 @@
     <w:p>
       <w:pPr>
         <w:spacing w:after="0" w:line="240" w:lineRule="auto"/>
-        <w:ind w:right="720"/>
+        <w:ind w:right="-426"/>
+        <w:rPr>
+          <w:rtl/>
+        </w:rPr>
+      </w:pPr>
+    </w:p>
+    <w:p>
+      <w:pPr>
+        <w:spacing w:after="0" w:line="240" w:lineRule="auto"/>
+        <w:ind w:right="-426"/>
         <w:rPr>
           <w:rtl/>
         </w:rPr>
@@ -1648,7 +1821,7 @@
     <w:p>
       <w:pPr>
         <w:spacing w:after="0" w:line="240" w:lineRule="auto"/>
-        <w:ind w:right="720"/>
+        <w:ind w:right="-426"/>
         <w:rPr>
           <w:rtl/>
         </w:rPr>
@@ -1674,36 +1847,125 @@
           <w:rFonts w:hint="cs"/>
           <w:rtl/>
         </w:rPr>
-        <w:t xml:space="preserve"> זה, היא בגלל שהמשחק מכילה לוגיקה רבה ומורכבת ורצינו להפריד באופן כמעט מוחלט בין השכבה הלוגית לממשק המשתמש של המשחק.</w:t>
-      </w:r>
-    </w:p>
-    <w:p>
-      <w:pPr>
-        <w:spacing w:after="0" w:line="240" w:lineRule="auto"/>
-        <w:ind w:right="720"/>
-        <w:rPr>
-          <w:rtl/>
-        </w:rPr>
-      </w:pPr>
-      <w:r>
-        <w:rPr>
-          <w:rFonts w:hint="cs"/>
-          <w:rtl/>
-        </w:rPr>
-        <w:t>בעתיד, ניתן יהיה בקלות רבה יותר להתאים ממשק משתמש חדש למשחק</w:t>
-      </w:r>
-      <w:r>
-        <w:rPr>
-          <w:rFonts w:hint="cs"/>
-          <w:rtl/>
-        </w:rPr>
-        <w:t>.</w:t>
-      </w:r>
-    </w:p>
-    <w:p>
-      <w:pPr>
-        <w:spacing w:after="0" w:line="240" w:lineRule="auto"/>
-        <w:ind w:right="720"/>
+        <w:t xml:space="preserve"> זה, היא בגלל שהמשחק מכיל לוגיקה רבה ומורכבת ורצינו להפריד באופן מוחלט בין השכבה הלוגית </w:t>
+      </w:r>
+      <w:r>
+        <w:rPr>
+          <w:rFonts w:hint="cs"/>
+          <w:rtl/>
+        </w:rPr>
+        <w:t xml:space="preserve">של המשחק </w:t>
+      </w:r>
+      <w:r>
+        <w:rPr>
+          <w:rFonts w:hint="cs"/>
+          <w:rtl/>
+        </w:rPr>
+        <w:t>לממשק המשתמש של המשחק.</w:t>
+      </w:r>
+    </w:p>
+    <w:p>
+      <w:pPr>
+        <w:spacing w:after="0" w:line="240" w:lineRule="auto"/>
+        <w:ind w:right="-426"/>
+        <w:rPr>
+          <w:rtl/>
+        </w:rPr>
+      </w:pPr>
+    </w:p>
+    <w:p>
+      <w:pPr>
+        <w:spacing w:after="0" w:line="240" w:lineRule="auto"/>
+        <w:ind w:right="-426"/>
+        <w:rPr>
+          <w:rtl/>
+        </w:rPr>
+      </w:pPr>
+      <w:r>
+        <w:rPr>
+          <w:rFonts w:hint="cs"/>
+          <w:rtl/>
+        </w:rPr>
+        <w:t>בעתיד, ניתן יהיה בקלות רבה יותר להתאים ממשק</w:t>
+      </w:r>
+      <w:r>
+        <w:rPr>
+          <w:rFonts w:hint="cs"/>
+          <w:rtl/>
+        </w:rPr>
+        <w:t xml:space="preserve"> משתמש חדש למשחק זה.</w:t>
+      </w:r>
+    </w:p>
+    <w:p>
+      <w:pPr>
+        <w:spacing w:after="0" w:line="240" w:lineRule="auto"/>
+        <w:ind w:right="-426"/>
+        <w:rPr>
+          <w:rFonts w:hint="cs"/>
+          <w:rtl/>
+        </w:rPr>
+      </w:pPr>
+      <w:r>
+        <w:rPr>
+          <w:rFonts w:hint="cs"/>
+          <w:rtl/>
+        </w:rPr>
+        <w:t>הדבר היחידי שיהיה צורך בו, הוא לפנות לאותם מתודות ו</w:t>
+      </w:r>
+      <w:r>
+        <w:t xml:space="preserve">Properties </w:t>
+      </w:r>
+      <w:r>
+        <w:rPr>
+          <w:rFonts w:hint="cs"/>
+          <w:rtl/>
+        </w:rPr>
+        <w:t xml:space="preserve"> </w:t>
+      </w:r>
+      <w:r>
+        <w:rPr>
+          <w:rFonts w:hint="cs"/>
+          <w:rtl/>
+        </w:rPr>
+        <w:t>שמחזירות מה</w:t>
+      </w:r>
+      <w:r>
+        <w:rPr>
+          <w:rFonts w:hint="cs"/>
+        </w:rPr>
+        <w:t>F</w:t>
+      </w:r>
+      <w:r>
+        <w:t>acade</w:t>
+      </w:r>
+      <w:r>
+        <w:rPr>
+          <w:rFonts w:hint="cs"/>
+          <w:rtl/>
+        </w:rPr>
+        <w:t xml:space="preserve"> את הנתונים </w:t>
+      </w:r>
+      <w:proofErr w:type="spellStart"/>
+      <w:r>
+        <w:rPr>
+          <w:rFonts w:hint="cs"/>
+          <w:rtl/>
+        </w:rPr>
+        <w:t>הרלוונטים</w:t>
+      </w:r>
+      <w:proofErr w:type="spellEnd"/>
+      <w:r>
+        <w:rPr>
+          <w:rFonts w:hint="cs"/>
+          <w:rtl/>
+        </w:rPr>
+        <w:t xml:space="preserve"> לתצוגה ולאתחול המשחק.</w:t>
+      </w:r>
+    </w:p>
+    <w:p>
+      <w:pPr>
+        <w:spacing w:after="0" w:line="240" w:lineRule="auto"/>
+        <w:ind w:right="-426"/>
         <w:rPr>
           <w:rFonts w:hint="cs"/>
           <w:rtl/>
@@ -1717,11 +1979,17 @@
           <w:numId w:val="1"/>
         </w:numPr>
         <w:spacing w:after="0" w:line="240" w:lineRule="auto"/>
-        <w:ind w:right="0"/>
-      </w:pPr>
-      <w:r>
-        <w:rPr>
-          <w:rFonts w:hint="cs"/>
+        <w:ind w:right="-426"/>
+        <w:rPr>
+          <w:b/>
+          <w:bCs/>
+        </w:rPr>
+      </w:pPr>
+      <w:r>
+        <w:rPr>
+          <w:rFonts w:hint="cs"/>
+          <w:b/>
+          <w:bCs/>
           <w:rtl/>
         </w:rPr>
         <w:t>אופן המימוש:</w:t>
@@ -1730,7 +1998,7 @@
     <w:p>
       <w:pPr>
         <w:spacing w:after="0" w:line="240" w:lineRule="auto"/>
-        <w:ind w:right="720"/>
+        <w:ind w:right="-426"/>
         <w:rPr>
           <w:rtl/>
         </w:rPr>
@@ -1764,7 +2032,23 @@
           <w:rFonts w:hint="cs"/>
           <w:rtl/>
         </w:rPr>
-        <w:t xml:space="preserve"> אשר זהים לרכיבים התצוגתיים בממשק המשתמש. למשל: בטופס המשחק </w:t>
+        <w:t xml:space="preserve"> אשר זהים לרכיבים התצוגתיים בממשק המשתמש. </w:t>
+      </w:r>
+    </w:p>
+    <w:p>
+      <w:pPr>
+        <w:spacing w:after="0" w:line="240" w:lineRule="auto"/>
+        <w:ind w:right="-426"/>
+        <w:rPr>
+          <w:rtl/>
+        </w:rPr>
+      </w:pPr>
+      <w:r>
+        <w:rPr>
+          <w:rFonts w:hint="cs"/>
+          <w:rtl/>
+        </w:rPr>
+        <w:t xml:space="preserve">למשל: בטופס המשחק </w:t>
       </w:r>
       <w:proofErr w:type="spellStart"/>
       <w:r>
@@ -1790,20 +2074,88 @@
         </w:rPr>
         <w:t xml:space="preserve"> קיימים ארבעה תשובות אפשריות.</w:t>
       </w:r>
-    </w:p>
-    <w:p>
-      <w:pPr>
-        <w:spacing w:after="0" w:line="240" w:lineRule="auto"/>
-        <w:ind w:right="720"/>
-        <w:rPr>
-          <w:rtl/>
-        </w:rPr>
-      </w:pPr>
-    </w:p>
-    <w:p>
-      <w:pPr>
-        <w:spacing w:after="0" w:line="240" w:lineRule="auto"/>
-        <w:ind w:right="720"/>
+      <w:r>
+        <w:rPr>
+          <w:rFonts w:hint="cs"/>
+          <w:rtl/>
+        </w:rPr>
+        <w:t xml:space="preserve"> בנוסף, המחלקה מכילה מתודות ליצירת משחק, לאתחול </w:t>
+      </w:r>
+      <w:proofErr w:type="spellStart"/>
+      <w:r>
+        <w:rPr>
+          <w:rFonts w:hint="cs"/>
+          <w:rtl/>
+        </w:rPr>
+        <w:t>לאתחות</w:t>
+      </w:r>
+      <w:proofErr w:type="spellEnd"/>
+      <w:r>
+        <w:rPr>
+          <w:rFonts w:hint="cs"/>
+          <w:rtl/>
+        </w:rPr>
+        <w:t xml:space="preserve"> משחק חדש </w:t>
+      </w:r>
+      <w:proofErr w:type="spellStart"/>
+      <w:r>
+        <w:rPr>
+          <w:rFonts w:hint="cs"/>
+          <w:rtl/>
+        </w:rPr>
+        <w:t>וכו</w:t>
+      </w:r>
+      <w:proofErr w:type="spellEnd"/>
+      <w:r>
+        <w:rPr>
+          <w:rFonts w:hint="cs"/>
+          <w:rtl/>
+        </w:rPr>
+        <w:t>'.</w:t>
+      </w:r>
+    </w:p>
+    <w:p>
+      <w:pPr>
+        <w:spacing w:after="0" w:line="240" w:lineRule="auto"/>
+        <w:ind w:right="-426"/>
+        <w:rPr>
+          <w:rFonts w:hint="cs"/>
+          <w:rtl/>
+        </w:rPr>
+      </w:pPr>
+      <w:r>
+        <w:rPr>
+          <w:rFonts w:hint="cs"/>
+          <w:rtl/>
+        </w:rPr>
+        <w:t xml:space="preserve">מתודות אלו חשופות לממשק המשתמש ומפעילות מתודות שונות מורכבות מהשכבה הלוגית של המשחק </w:t>
+      </w:r>
+      <w:proofErr w:type="spellStart"/>
+      <w:r>
+        <w:t>PictureGameFeature</w:t>
+      </w:r>
+      <w:proofErr w:type="spellEnd"/>
+      <w:r>
+        <w:rPr>
+          <w:rFonts w:hint="cs"/>
+          <w:rtl/>
+        </w:rPr>
+        <w:t>.</w:t>
+      </w:r>
+    </w:p>
+    <w:p>
+      <w:pPr>
+        <w:spacing w:after="0" w:line="240" w:lineRule="auto"/>
+        <w:ind w:right="-426"/>
+        <w:rPr>
+          <w:rtl/>
+        </w:rPr>
+      </w:pPr>
+    </w:p>
+    <w:p>
+      <w:pPr>
+        <w:spacing w:after="0" w:line="240" w:lineRule="auto"/>
+        <w:ind w:right="-426"/>
         <w:rPr>
           <w:rtl/>
         </w:rPr>
@@ -1881,7 +2233,94 @@
     <w:p>
       <w:pPr>
         <w:spacing w:after="0" w:line="240" w:lineRule="auto"/>
-        <w:ind w:right="720"/>
+        <w:ind w:right="-426"/>
+        <w:rPr>
+          <w:rtl/>
+        </w:rPr>
+      </w:pPr>
+    </w:p>
+    <w:p>
+      <w:pPr>
+        <w:spacing w:after="0" w:line="240" w:lineRule="auto"/>
+        <w:ind w:right="-426"/>
+        <w:rPr>
+          <w:rFonts w:hint="cs"/>
+          <w:rtl/>
+        </w:rPr>
+      </w:pPr>
+      <w:r>
+        <w:rPr>
+          <w:rFonts w:hint="cs"/>
+          <w:rtl/>
+        </w:rPr>
+        <w:t>ה-</w:t>
+      </w:r>
+      <w:r>
+        <w:rPr>
+          <w:rFonts w:hint="cs"/>
+        </w:rPr>
+        <w:t>F</w:t>
+      </w:r>
+      <w:r>
+        <w:t>acade</w:t>
+      </w:r>
+      <w:r>
+        <w:rPr>
+          <w:rFonts w:hint="cs"/>
+          <w:rtl/>
+        </w:rPr>
+        <w:t xml:space="preserve"> שמימשנו הוא </w:t>
+      </w:r>
+      <w:r>
+        <w:rPr>
+          <w:rFonts w:hint="cs"/>
+          <w:u w:val="single"/>
+          <w:rtl/>
+        </w:rPr>
+        <w:t>אטום</w:t>
+      </w:r>
+      <w:r>
+        <w:rPr>
+          <w:rFonts w:hint="cs"/>
+          <w:rtl/>
+        </w:rPr>
+        <w:t xml:space="preserve">. לא ניתן לפנות לשכבה הלוגית </w:t>
+      </w:r>
+      <w:proofErr w:type="spellStart"/>
+      <w:r>
+        <w:t>PictureGameFeature</w:t>
+      </w:r>
+      <w:proofErr w:type="spellEnd"/>
+      <w:r>
+        <w:rPr>
+          <w:rFonts w:hint="cs"/>
+          <w:rtl/>
+        </w:rPr>
+        <w:t xml:space="preserve"> ממשק המשתמש אלא רק דרך </w:t>
+      </w:r>
+      <w:proofErr w:type="spellStart"/>
+      <w:r>
+        <w:rPr>
+          <w:rFonts w:hint="cs"/>
+        </w:rPr>
+        <w:t>F</w:t>
+      </w:r>
+      <w:r>
+        <w:t>acadePictureGame</w:t>
+      </w:r>
+      <w:proofErr w:type="spellEnd"/>
+      <w:r>
+        <w:rPr>
+          <w:rFonts w:hint="cs"/>
+          <w:rtl/>
+        </w:rPr>
+        <w:t>.</w:t>
+      </w:r>
+    </w:p>
+    <w:p>
+      <w:pPr>
+        <w:spacing w:after="0" w:line="240" w:lineRule="auto"/>
+        <w:ind w:right="-426"/>
       </w:pPr>
     </w:p>
     <w:p>
@@ -1891,15 +2330,24 @@
           <w:numId w:val="1"/>
         </w:numPr>
         <w:spacing w:after="0" w:line="240" w:lineRule="auto"/>
-      </w:pPr>
-      <w:r>
+        <w:ind w:right="-426"/>
+        <w:rPr>
+          <w:b/>
+          <w:bCs/>
+        </w:rPr>
+      </w:pPr>
+      <w:r>
+        <w:rPr>
+          <w:b/>
+          <w:bCs/>
+        </w:rPr>
         <w:t>Sequence Diagram</w:t>
       </w:r>
     </w:p>
     <w:p>
       <w:pPr>
         <w:spacing w:after="0" w:line="240" w:lineRule="auto"/>
-        <w:ind w:right="720"/>
+        <w:ind w:right="-426"/>
         <w:rPr>
           <w:rtl/>
         </w:rPr>
@@ -1925,7 +2373,7 @@
     <w:p>
       <w:pPr>
         <w:spacing w:after="0" w:line="240" w:lineRule="auto"/>
-        <w:ind w:right="720"/>
+        <w:ind w:right="-426"/>
         <w:rPr>
           <w:rtl/>
         </w:rPr>
@@ -1938,13 +2386,24 @@
           <w:numId w:val="1"/>
         </w:numPr>
         <w:spacing w:after="0" w:line="240" w:lineRule="auto"/>
-      </w:pPr>
-      <w:r>
+        <w:ind w:right="-426"/>
+        <w:rPr>
+          <w:b/>
+          <w:bCs/>
+        </w:rPr>
+      </w:pPr>
+      <w:r>
+        <w:rPr>
+          <w:b/>
+          <w:bCs/>
+        </w:rPr>
         <w:t>Class Diagram</w:t>
       </w:r>
       <w:r>
         <w:rPr>
           <w:rFonts w:hint="cs"/>
+          <w:b/>
+          <w:bCs/>
           <w:rtl/>
         </w:rPr>
         <w:tab/>
@@ -1952,6 +2411,7 @@
     </w:p>
     <w:p>
       <w:pPr>
+        <w:ind w:right="-426"/>
         <w:rPr>
           <w:rtl/>
         </w:rPr>
@@ -2054,7 +2514,6 @@
           <w:color w:val="365F91" w:themeColor="accent1" w:themeShade="BF"/>
           <w:sz w:val="28"/>
           <w:szCs w:val="28"/>
-          <w:rtl/>
         </w:rPr>
       </w:pPr>
       <w:r>
@@ -2071,12 +2530,19 @@
           <w:rtl/>
         </w:rPr>
       </w:pPr>
-      <w:r>
-        <w:rPr>
-          <w:rFonts w:hint="cs"/>
-          <w:rtl/>
-        </w:rPr>
-        <w:lastRenderedPageBreak/>
+    </w:p>
+    <w:p>
+      <w:pPr>
+        <w:pStyle w:val="3"/>
+        <w:rPr>
+          <w:rtl/>
+        </w:rPr>
+      </w:pPr>
+      <w:r>
+        <w:rPr>
+          <w:rFonts w:hint="cs"/>
+          <w:rtl/>
+        </w:rPr>
         <w:t xml:space="preserve">תבנית מס' 3 </w:t>
       </w:r>
       <w:r>
@@ -2107,10 +2573,16 @@
         </w:numPr>
         <w:spacing w:after="0" w:line="240" w:lineRule="auto"/>
         <w:ind w:right="0"/>
-      </w:pPr>
-      <w:r>
-        <w:rPr>
-          <w:rFonts w:hint="cs"/>
+        <w:rPr>
+          <w:b/>
+          <w:bCs/>
+        </w:rPr>
+      </w:pPr>
+      <w:r>
+        <w:rPr>
+          <w:rFonts w:hint="cs"/>
+          <w:b/>
+          <w:bCs/>
           <w:rtl/>
         </w:rPr>
         <w:t>סיבת הבחירה / שימוש בתבנית:</w:t>
@@ -2119,7 +2591,6 @@
     <w:p>
       <w:pPr>
         <w:spacing w:after="0" w:line="240" w:lineRule="auto"/>
-        <w:ind w:right="720"/>
         <w:rPr>
           <w:rtl/>
         </w:rPr>
@@ -2144,7 +2615,7 @@
     <w:p>
       <w:pPr>
         <w:spacing w:after="0" w:line="240" w:lineRule="auto"/>
-        <w:ind w:right="720" w:firstLine="720"/>
+        <w:ind w:firstLine="720"/>
         <w:rPr>
           <w:rtl/>
         </w:rPr>
@@ -2173,7 +2644,7 @@
     <w:p>
       <w:pPr>
         <w:spacing w:after="0" w:line="240" w:lineRule="auto"/>
-        <w:ind w:right="720" w:firstLine="720"/>
+        <w:ind w:firstLine="720"/>
         <w:rPr>
           <w:rtl/>
         </w:rPr>
@@ -2202,7 +2673,6 @@
     <w:p>
       <w:pPr>
         <w:spacing w:after="0" w:line="240" w:lineRule="auto"/>
-        <w:ind w:right="720"/>
         <w:rPr>
           <w:rtl/>
         </w:rPr>
@@ -2257,16 +2727,14 @@
     <w:p>
       <w:pPr>
         <w:spacing w:after="0" w:line="240" w:lineRule="auto"/>
-        <w:ind w:right="720"/>
-        <w:rPr>
-          <w:rtl/>
-        </w:rPr>
-      </w:pPr>
-    </w:p>
-    <w:p>
-      <w:pPr>
-        <w:spacing w:after="0" w:line="240" w:lineRule="auto"/>
-        <w:ind w:right="720"/>
+        <w:rPr>
+          <w:rtl/>
+        </w:rPr>
+      </w:pPr>
+    </w:p>
+    <w:p>
+      <w:pPr>
+        <w:spacing w:after="0" w:line="240" w:lineRule="auto"/>
         <w:rPr>
           <w:rtl/>
         </w:rPr>
@@ -2282,7 +2750,6 @@
     <w:p>
       <w:pPr>
         <w:spacing w:after="0" w:line="240" w:lineRule="auto"/>
-        <w:ind w:right="720"/>
       </w:pPr>
     </w:p>
     <w:p>
@@ -2293,10 +2760,16 @@
         </w:numPr>
         <w:spacing w:after="0" w:line="240" w:lineRule="auto"/>
         <w:ind w:right="0"/>
-      </w:pPr>
-      <w:r>
-        <w:rPr>
-          <w:rFonts w:hint="cs"/>
+        <w:rPr>
+          <w:b/>
+          <w:bCs/>
+        </w:rPr>
+      </w:pPr>
+      <w:r>
+        <w:rPr>
+          <w:rFonts w:hint="cs"/>
+          <w:b/>
+          <w:bCs/>
           <w:rtl/>
         </w:rPr>
         <w:t>אופן המימוש:</w:t>
@@ -2305,7 +2778,7 @@
     <w:p>
       <w:pPr>
         <w:spacing w:after="0" w:line="240" w:lineRule="auto"/>
-        <w:ind w:right="720"/>
+        <w:ind w:right="-709"/>
         <w:rPr>
           <w:rtl/>
         </w:rPr>
@@ -2370,18 +2843,94 @@
     <w:p>
       <w:pPr>
         <w:spacing w:after="0" w:line="240" w:lineRule="auto"/>
-        <w:ind w:right="720"/>
-        <w:rPr>
-          <w:rtl/>
-        </w:rPr>
-      </w:pPr>
-      <w:r>
-        <w:rPr>
-          <w:rFonts w:hint="cs"/>
-          <w:rtl/>
-        </w:rPr>
-        <w:t>מחלקה זו מחזיקה ב</w:t>
-      </w:r>
+        <w:ind w:right="-709"/>
+        <w:rPr>
+          <w:rtl/>
+        </w:rPr>
+      </w:pPr>
+      <w:r>
+        <w:rPr>
+          <w:rFonts w:hint="cs"/>
+          <w:rtl/>
+        </w:rPr>
+        <w:t xml:space="preserve">זהו למעשה טופס </w:t>
+      </w:r>
+      <w:r>
+        <w:rPr>
+          <w:rFonts w:hint="cs"/>
+        </w:rPr>
+        <w:t>T</w:t>
+      </w:r>
+      <w:r>
+        <w:t>emplate</w:t>
+      </w:r>
+      <w:r>
+        <w:rPr>
+          <w:rFonts w:hint="cs"/>
+          <w:rtl/>
+        </w:rPr>
+        <w:t xml:space="preserve"> לפרטים תצוגתיים מהאפליקציה שלנו.</w:t>
+      </w:r>
+    </w:p>
+    <w:p>
+      <w:pPr>
+        <w:spacing w:after="0" w:line="240" w:lineRule="auto"/>
+        <w:ind w:right="-709"/>
+        <w:rPr>
+          <w:rFonts w:hint="cs"/>
+          <w:rtl/>
+        </w:rPr>
+      </w:pPr>
+    </w:p>
+    <w:p>
+      <w:pPr>
+        <w:spacing w:after="0" w:line="240" w:lineRule="auto"/>
+        <w:rPr>
+          <w:rtl/>
+        </w:rPr>
+      </w:pPr>
+      <w:r>
+        <w:rPr>
+          <w:rFonts w:hint="cs"/>
+          <w:rtl/>
+        </w:rPr>
+        <w:t>מחלקה זו מחזיקה</w:t>
+      </w:r>
+      <w:r>
+        <w:rPr>
+          <w:rFonts w:hint="cs"/>
+          <w:rtl/>
+        </w:rPr>
+        <w:t xml:space="preserve"> כ</w:t>
+      </w:r>
+      <w:proofErr w:type="spellStart"/>
+      <w:r>
+        <w:rPr>
+          <w:rFonts w:hint="cs"/>
+        </w:rPr>
+        <w:t>D</w:t>
+      </w:r>
+      <w:r>
+        <w:t>ataMember</w:t>
+      </w:r>
+      <w:proofErr w:type="spellEnd"/>
+      <w:r>
+        <w:rPr>
+          <w:rFonts w:hint="cs"/>
+          <w:rtl/>
+        </w:rPr>
+        <w:t>:</w:t>
+      </w:r>
+    </w:p>
+    <w:p>
+      <w:pPr>
+        <w:pStyle w:val="af"/>
+        <w:numPr>
+          <w:ilvl w:val="0"/>
+          <w:numId w:val="16"/>
+        </w:numPr>
+        <w:spacing w:after="0" w:line="240" w:lineRule="auto"/>
+      </w:pPr>
       <w:proofErr w:type="spellStart"/>
       <w:r>
         <w:rPr>
@@ -2401,21 +2950,84 @@
         <w:t xml:space="preserve"> שהוא </w:t>
       </w:r>
       <w:r>
-        <w:rPr>
-          <w:rFonts w:hint="cs"/>
-        </w:rPr>
-        <w:t>I</w:t>
-      </w:r>
-      <w:r>
-        <w:t>nterface</w:t>
-      </w:r>
-      <w:r>
-        <w:rPr>
-          <w:rFonts w:hint="cs"/>
-          <w:rtl/>
-        </w:rPr>
-        <w:t xml:space="preserve"> ו- </w:t>
-      </w:r>
+        <w:t xml:space="preserve">Interface </w:t>
+      </w:r>
+      <w:r>
+        <w:rPr>
+          <w:rFonts w:hint="cs"/>
+          <w:rtl/>
+        </w:rPr>
+        <w:t>הממומש</w:t>
+      </w:r>
+      <w:r>
+        <w:rPr>
+          <w:rFonts w:hint="cs"/>
+          <w:rtl/>
+        </w:rPr>
+        <w:t xml:space="preserve"> ע"י המחלקות </w:t>
+      </w:r>
+      <w:proofErr w:type="spellStart"/>
+      <w:r>
+        <w:t>IFormFriend</w:t>
+      </w:r>
+      <w:proofErr w:type="spellEnd"/>
+      <w:r>
+        <w:rPr>
+          <w:rFonts w:hint="cs"/>
+          <w:rtl/>
+        </w:rPr>
+        <w:t xml:space="preserve"> ו-</w:t>
+      </w:r>
+      <w:proofErr w:type="spellStart"/>
+      <w:r>
+        <w:t>IFormAlbums</w:t>
+      </w:r>
+      <w:proofErr w:type="spellEnd"/>
+      <w:r>
+        <w:rPr>
+          <w:rFonts w:hint="cs"/>
+          <w:rtl/>
+        </w:rPr>
+        <w:t xml:space="preserve">. </w:t>
+      </w:r>
+    </w:p>
+    <w:p>
+      <w:pPr>
+        <w:pStyle w:val="af"/>
+        <w:spacing w:after="0" w:line="240" w:lineRule="auto"/>
+        <w:ind w:left="780"/>
+        <w:rPr>
+          <w:rFonts w:hint="cs"/>
+          <w:rtl/>
+        </w:rPr>
+      </w:pPr>
+      <w:r>
+        <w:rPr>
+          <w:rFonts w:hint="cs"/>
+          <w:rtl/>
+        </w:rPr>
+        <w:t xml:space="preserve">למעשה, כל אובייקט שנרצה להציג על גבי הטופס יממש </w:t>
+      </w:r>
+      <w:r>
+        <w:t>Interface</w:t>
+      </w:r>
+      <w:r>
+        <w:rPr>
+          <w:rFonts w:hint="cs"/>
+          <w:rtl/>
+        </w:rPr>
+        <w:t xml:space="preserve"> זה.</w:t>
+      </w:r>
+    </w:p>
+    <w:p>
+      <w:pPr>
+        <w:pStyle w:val="af"/>
+        <w:numPr>
+          <w:ilvl w:val="0"/>
+          <w:numId w:val="16"/>
+        </w:numPr>
+        <w:spacing w:after="0" w:line="240" w:lineRule="auto"/>
+      </w:pPr>
       <w:r>
         <w:t>Details</w:t>
       </w:r>
@@ -2424,7 +3036,51 @@
           <w:rFonts w:hint="cs"/>
           <w:rtl/>
         </w:rPr>
-        <w:t xml:space="preserve"> שהוא הנתונים </w:t>
+        <w:t xml:space="preserve"> </w:t>
+      </w:r>
+      <w:r>
+        <w:rPr>
+          <w:rFonts w:hint="cs"/>
+          <w:rtl/>
+        </w:rPr>
+        <w:t xml:space="preserve">שהיא מחלקה אבסטרקטית אותה יורשים </w:t>
+      </w:r>
+      <w:proofErr w:type="spellStart"/>
+      <w:r>
+        <w:t>FriendDeatils</w:t>
+      </w:r>
+      <w:proofErr w:type="spellEnd"/>
+      <w:r>
+        <w:rPr>
+          <w:rFonts w:hint="cs"/>
+          <w:rtl/>
+        </w:rPr>
+        <w:t xml:space="preserve"> ו-</w:t>
+      </w:r>
+      <w:proofErr w:type="spellStart"/>
+      <w:r>
+        <w:rPr>
+          <w:rFonts w:hint="cs"/>
+        </w:rPr>
+        <w:t>A</w:t>
+      </w:r>
+      <w:r>
+        <w:t>lbumDetails</w:t>
+      </w:r>
+      <w:proofErr w:type="spellEnd"/>
+      <w:r>
+        <w:rPr>
+          <w:rFonts w:hint="cs"/>
+          <w:rtl/>
+        </w:rPr>
+        <w:t>, אלו</w:t>
+      </w:r>
+      <w:r>
+        <w:rPr>
+          <w:rFonts w:hint="cs"/>
+          <w:rtl/>
+        </w:rPr>
+        <w:t xml:space="preserve"> הנתונים </w:t>
       </w:r>
       <w:proofErr w:type="spellStart"/>
       <w:r>
@@ -2445,18 +3101,57 @@
     </w:p>
     <w:p>
       <w:pPr>
-        <w:spacing w:after="0" w:line="240" w:lineRule="auto"/>
-        <w:ind w:right="720"/>
-        <w:rPr>
-          <w:rtl/>
-        </w:rPr>
-      </w:pPr>
-      <w:r>
-        <w:rPr>
-          <w:rFonts w:hint="cs"/>
-          <w:rtl/>
-        </w:rPr>
-        <w:t>כאשר משתמש בטופס הראשי לוחץ על פתיחת טופס חבר לדוגמא:</w:t>
+        <w:pStyle w:val="af"/>
+        <w:spacing w:after="0" w:line="240" w:lineRule="auto"/>
+        <w:ind w:left="780"/>
+        <w:rPr>
+          <w:rtl/>
+        </w:rPr>
+      </w:pPr>
+    </w:p>
+    <w:p>
+      <w:pPr>
+        <w:spacing w:after="0" w:line="240" w:lineRule="auto"/>
+        <w:rPr>
+          <w:rtl/>
+        </w:rPr>
+      </w:pPr>
+      <w:r>
+        <w:rPr>
+          <w:rFonts w:hint="cs"/>
+          <w:rtl/>
+        </w:rPr>
+        <w:t>כאשר משתמש בטופס הראשי לוחץ על פתיחת טופס חבר</w:t>
+      </w:r>
+      <w:r>
+        <w:rPr>
+          <w:rFonts w:hint="cs"/>
+          <w:rtl/>
+        </w:rPr>
+        <w:t xml:space="preserve"> (</w:t>
+      </w:r>
+      <w:r>
+        <w:rPr>
+          <w:rFonts w:hint="cs"/>
+        </w:rPr>
+        <w:t>F</w:t>
+      </w:r>
+      <w:r>
+        <w:t>riend</w:t>
+      </w:r>
+      <w:r>
+        <w:rPr>
+          <w:rFonts w:hint="cs"/>
+          <w:rtl/>
+        </w:rPr>
+        <w:t>)</w:t>
+      </w:r>
+      <w:r>
+        <w:rPr>
+          <w:rFonts w:hint="cs"/>
+          <w:rtl/>
+        </w:rPr>
+        <w:t xml:space="preserve"> לדוגמא:</w:t>
       </w:r>
     </w:p>
     <w:p>
@@ -2467,7 +3162,6 @@
           <w:numId w:val="15"/>
         </w:numPr>
         <w:spacing w:after="0" w:line="240" w:lineRule="auto"/>
-        <w:ind w:right="720"/>
       </w:pPr>
       <w:r>
         <w:rPr>
@@ -2517,6 +3211,16 @@
           <w:rFonts w:hint="cs"/>
           <w:rtl/>
         </w:rPr>
+        <w:t xml:space="preserve"> להצגה</w:t>
+      </w:r>
+      <w:r>
+        <w:t xml:space="preserve"> </w:t>
+      </w:r>
+      <w:r>
+        <w:rPr>
+          <w:rFonts w:hint="cs"/>
+          <w:rtl/>
+        </w:rPr>
         <w:t>.</w:t>
       </w:r>
     </w:p>
@@ -2524,17 +3228,30 @@
       <w:pPr>
         <w:pStyle w:val="af"/>
         <w:spacing w:after="0" w:line="240" w:lineRule="auto"/>
-        <w:ind w:right="720"/>
-        <w:rPr>
-          <w:rtl/>
-        </w:rPr>
-      </w:pPr>
-      <w:r>
-        <w:rPr>
-          <w:rFonts w:hint="cs"/>
-          <w:rtl/>
-        </w:rPr>
-        <w:t xml:space="preserve">כלומר, בדוגמא זו נשלחת </w:t>
+        <w:rPr>
+          <w:rtl/>
+        </w:rPr>
+      </w:pPr>
+      <w:r>
+        <w:rPr>
+          <w:rFonts w:hint="cs"/>
+          <w:rtl/>
+        </w:rPr>
+        <w:t xml:space="preserve">כלומר, בדוגמא זו </w:t>
+      </w:r>
+      <w:r>
+        <w:rPr>
+          <w:rFonts w:hint="cs"/>
+          <w:rtl/>
+        </w:rPr>
+        <w:t>נשלח</w:t>
+      </w:r>
+      <w:r>
+        <w:rPr>
+          <w:rFonts w:hint="cs"/>
+          <w:rtl/>
+        </w:rPr>
+        <w:t xml:space="preserve"> </w:t>
       </w:r>
       <w:proofErr w:type="spellStart"/>
       <w:r>
@@ -2561,14 +3278,19 @@
         <w:t>U</w:t>
       </w:r>
       <w:r>
-        <w:t>ser friend</w:t>
-      </w:r>
-      <w:r>
-        <w:rPr>
-          <w:rFonts w:hint="cs"/>
-          <w:rtl/>
-        </w:rPr>
-        <w:t>ץ</w:t>
+        <w:t xml:space="preserve">ser </w:t>
+      </w:r>
+      <w:proofErr w:type="spellStart"/>
+      <w:r>
+        <w:t>i_Friend</w:t>
+      </w:r>
+      <w:proofErr w:type="spellEnd"/>
+      <w:r>
+        <w:rPr>
+          <w:rFonts w:hint="cs"/>
+          <w:rtl/>
+        </w:rPr>
+        <w:t>.</w:t>
       </w:r>
     </w:p>
     <w:p>
@@ -2579,7 +3301,6 @@
           <w:numId w:val="15"/>
         </w:numPr>
         <w:spacing w:after="0" w:line="240" w:lineRule="auto"/>
-        <w:ind w:right="720"/>
       </w:pPr>
       <w:r>
         <w:rPr>
@@ -2616,7 +3337,13 @@
       </w:r>
       <w:proofErr w:type="spellStart"/>
       <w:r>
-        <w:t>IFormDeatils</w:t>
+        <w:t>IFormDet</w:t>
+      </w:r>
+      <w:r>
+        <w:t>a</w:t>
+      </w:r>
+      <w:r>
+        <w:t>ils</w:t>
       </w:r>
       <w:proofErr w:type="spellEnd"/>
       <w:r>
@@ -2713,6 +3440,9 @@
         <w:t xml:space="preserve"> </w:t>
       </w:r>
       <w:r>
+        <w:t xml:space="preserve"> </w:t>
+      </w:r>
+      <w:r>
         <w:t>(User/Album)</w:t>
       </w:r>
       <w:r>
@@ -2720,7 +3450,37 @@
           <w:rFonts w:hint="cs"/>
           <w:rtl/>
         </w:rPr>
-        <w:t xml:space="preserve"> בהתאמה.</w:t>
+        <w:t xml:space="preserve"> </w:t>
+      </w:r>
+      <w:r>
+        <w:rPr>
+          <w:rFonts w:hint="cs"/>
+          <w:rtl/>
+        </w:rPr>
+        <w:t>כ</w:t>
+      </w:r>
+      <w:r>
+        <w:rPr>
+          <w:rFonts w:hint="cs"/>
+        </w:rPr>
+        <w:t>O</w:t>
+      </w:r>
+      <w:r>
+        <w:t>bject</w:t>
+      </w:r>
+      <w:r>
+        <w:rPr>
+          <w:rFonts w:hint="cs"/>
+          <w:rtl/>
+        </w:rPr>
+        <w:t xml:space="preserve"> בהתאמה</w:t>
+      </w:r>
+      <w:r>
+        <w:rPr>
+          <w:rFonts w:hint="cs"/>
+          <w:rtl/>
+        </w:rPr>
+        <w:t>.</w:t>
       </w:r>
     </w:p>
     <w:p>
@@ -2731,7 +3491,6 @@
           <w:numId w:val="15"/>
         </w:numPr>
         <w:spacing w:after="0" w:line="240" w:lineRule="auto"/>
-        <w:ind w:right="720"/>
       </w:pPr>
       <w:r>
         <w:rPr>
@@ -2750,7 +3509,36 @@
           <w:rFonts w:hint="cs"/>
           <w:rtl/>
         </w:rPr>
-        <w:t xml:space="preserve"> תייצר אובייקט </w:t>
+        <w:t xml:space="preserve"> </w:t>
+      </w:r>
+      <w:r>
+        <w:rPr>
+          <w:rFonts w:hint="cs"/>
+          <w:rtl/>
+        </w:rPr>
+        <w:t xml:space="preserve">של כל אחד מהמחלקות הממשות את </w:t>
+      </w:r>
+      <w:r>
+        <w:t xml:space="preserve">interface </w:t>
+      </w:r>
+      <w:proofErr w:type="spellStart"/>
+      <w:r>
+        <w:t>IFormDetails</w:t>
+      </w:r>
+      <w:proofErr w:type="spellEnd"/>
+      <w:r>
+        <w:rPr>
+          <w:rFonts w:hint="cs"/>
+          <w:rtl/>
+        </w:rPr>
+        <w:t xml:space="preserve"> תייצר</w:t>
+      </w:r>
+      <w:r>
+        <w:rPr>
+          <w:rFonts w:hint="cs"/>
+          <w:rtl/>
+        </w:rPr>
+        <w:t xml:space="preserve"> אובייקט</w:t>
       </w:r>
       <w:r>
         <w:t xml:space="preserve">Details </w:t>
@@ -2776,17 +3564,27 @@
           <w:rFonts w:hint="cs"/>
           <w:rtl/>
         </w:rPr>
-        <w:t xml:space="preserve"> בהתאמה</w:t>
-      </w:r>
-      <w:r>
+        <w:t xml:space="preserve"> ותחזיר אותו.</w:t>
+      </w:r>
+      <w:r>
+        <w:rPr>
+          <w:rFonts w:hint="cs"/>
+          <w:rtl/>
+        </w:rPr>
         <w:t xml:space="preserve"> </w:t>
       </w:r>
-      <w:r>
-        <w:rPr>
-          <w:rFonts w:hint="cs"/>
-          <w:rtl/>
-        </w:rPr>
-        <w:t xml:space="preserve">, </w:t>
+    </w:p>
+    <w:p>
+      <w:pPr>
+        <w:pStyle w:val="af"/>
+        <w:spacing w:after="0" w:line="240" w:lineRule="auto"/>
+      </w:pPr>
+      <w:r>
+        <w:rPr>
+          <w:rFonts w:hint="cs"/>
+          <w:rtl/>
+        </w:rPr>
+        <w:t xml:space="preserve">כאמור, </w:t>
       </w:r>
       <w:r>
         <w:t xml:space="preserve">Details </w:t>
@@ -2796,7 +3594,21 @@
           <w:rFonts w:hint="cs"/>
           <w:rtl/>
         </w:rPr>
-        <w:t>היא מחלקה אבסטרקטית הממומשת ע"י</w:t>
+        <w:t xml:space="preserve"> היא</w:t>
+      </w:r>
+      <w:r>
+        <w:rPr>
+          <w:rFonts w:hint="cs"/>
+          <w:rtl/>
+        </w:rPr>
+        <w:t xml:space="preserve"> מחלקה אבסטרקטית הממומשת ע"י</w:t>
+      </w:r>
+      <w:r>
+        <w:rPr>
+          <w:rFonts w:hint="cs"/>
+          <w:rtl/>
+        </w:rPr>
+        <w:t xml:space="preserve"> </w:t>
       </w:r>
       <w:r>
         <w:t xml:space="preserve"> </w:t>
@@ -2830,7 +3642,6 @@
           <w:numId w:val="15"/>
         </w:numPr>
         <w:spacing w:after="0" w:line="240" w:lineRule="auto"/>
-        <w:ind w:right="720"/>
       </w:pPr>
       <w:r>
         <w:rPr>
@@ -2860,17 +3671,53 @@
           <w:rFonts w:hint="cs"/>
           <w:rtl/>
         </w:rPr>
-        <w:t>- בעת הצגת הטופס</w:t>
-      </w:r>
+        <w:t xml:space="preserve"> לתוך ה</w:t>
+      </w:r>
+      <w:proofErr w:type="spellStart"/>
+      <w:r>
+        <w:rPr>
+          <w:rFonts w:hint="cs"/>
+        </w:rPr>
+        <w:t>D</w:t>
+      </w:r>
+      <w:r>
+        <w:t>ataMember</w:t>
+      </w:r>
+      <w:proofErr w:type="spellEnd"/>
       <w:r>
         <w:t xml:space="preserve"> </w:t>
       </w:r>
       <w:proofErr w:type="spellStart"/>
       <w:r>
+        <w:t>m_Details</w:t>
+      </w:r>
+      <w:proofErr w:type="spellEnd"/>
+      <w:r>
+        <w:rPr>
+          <w:rFonts w:hint="cs"/>
+          <w:rtl/>
+        </w:rPr>
+        <w:t xml:space="preserve"> ו</w:t>
+      </w:r>
+      <w:r>
+        <w:rPr>
+          <w:rFonts w:hint="cs"/>
+          <w:rtl/>
+        </w:rPr>
+        <w:t>בעת הצגת הטופס</w:t>
+      </w:r>
+      <w:r>
+        <w:t xml:space="preserve"> </w:t>
+      </w:r>
+      <w:proofErr w:type="spellStart"/>
+      <w:r>
         <w:t>r_FormDeatils.ShowDialog</w:t>
       </w:r>
       <w:proofErr w:type="spellEnd"/>
       <w:r>
+        <w:t xml:space="preserve"> </w:t>
+      </w:r>
+      <w:r>
         <w:rPr>
           <w:rFonts w:hint="cs"/>
           <w:rtl/>
@@ -2899,24 +3746,55 @@
           <w:rFonts w:hint="cs"/>
           <w:rtl/>
         </w:rPr>
-        <w:t xml:space="preserve"> בטופס ומוצגים.</w:t>
+        <w:t xml:space="preserve"> בטופס </w:t>
+      </w:r>
+      <w:r>
+        <w:rPr>
+          <w:rFonts w:hint="cs"/>
+          <w:rtl/>
+        </w:rPr>
+        <w:t xml:space="preserve"> ה</w:t>
+      </w:r>
+      <w:r>
+        <w:rPr>
+          <w:rFonts w:hint="cs"/>
+        </w:rPr>
+        <w:t>T</w:t>
+      </w:r>
+      <w:r>
+        <w:t>emplate</w:t>
+      </w:r>
+      <w:r>
+        <w:rPr>
+          <w:rFonts w:hint="cs"/>
+          <w:rtl/>
+        </w:rPr>
+        <w:t xml:space="preserve"> ומוצגים למשתמש</w:t>
+      </w:r>
+      <w:r>
+        <w:rPr>
+          <w:rFonts w:hint="cs"/>
+          <w:rtl/>
+        </w:rPr>
+        <w:t>.</w:t>
       </w:r>
     </w:p>
     <w:p>
       <w:pPr>
         <w:pStyle w:val="af"/>
         <w:spacing w:after="0" w:line="240" w:lineRule="auto"/>
-        <w:ind w:right="720"/>
-        <w:rPr>
-          <w:rFonts w:hint="cs"/>
-          <w:rtl/>
-        </w:rPr>
-      </w:pPr>
-    </w:p>
-    <w:p>
-      <w:pPr>
-        <w:spacing w:after="0" w:line="240" w:lineRule="auto"/>
-        <w:ind w:right="720"/>
+        <w:rPr>
+          <w:rFonts w:hint="cs"/>
+          <w:rtl/>
+        </w:rPr>
+      </w:pPr>
+    </w:p>
+    <w:p>
+      <w:pPr>
+        <w:spacing w:after="0" w:line="240" w:lineRule="auto"/>
+        <w:rPr>
+          <w:rFonts w:hint="cs"/>
+        </w:rPr>
       </w:pPr>
     </w:p>
     <w:p>
@@ -2926,15 +3804,23 @@
           <w:numId w:val="1"/>
         </w:numPr>
         <w:spacing w:after="0" w:line="240" w:lineRule="auto"/>
-      </w:pPr>
-      <w:r>
+        <w:ind w:right="0"/>
+        <w:rPr>
+          <w:b/>
+          <w:bCs/>
+        </w:rPr>
+      </w:pPr>
+      <w:r>
+        <w:rPr>
+          <w:b/>
+          <w:bCs/>
+        </w:rPr>
         <w:t>Sequence Diagram</w:t>
       </w:r>
     </w:p>
     <w:p>
       <w:pPr>
         <w:spacing w:after="0" w:line="240" w:lineRule="auto"/>
-        <w:ind w:right="720"/>
         <w:rPr>
           <w:rtl/>
         </w:rPr>
@@ -2960,7 +3846,6 @@
     <w:p>
       <w:pPr>
         <w:spacing w:after="0" w:line="240" w:lineRule="auto"/>
-        <w:ind w:right="720"/>
         <w:rPr>
           <w:rtl/>
         </w:rPr>
@@ -2973,26 +3858,28 @@
           <w:numId w:val="1"/>
         </w:numPr>
         <w:spacing w:after="0" w:line="240" w:lineRule="auto"/>
-      </w:pPr>
-      <w:r>
+        <w:ind w:right="0"/>
+        <w:rPr>
+          <w:b/>
+          <w:bCs/>
+        </w:rPr>
+      </w:pPr>
+      <w:r>
+        <w:rPr>
+          <w:b/>
+          <w:bCs/>
+        </w:rPr>
         <w:t>Class Diagram</w:t>
       </w:r>
       <w:r>
         <w:rPr>
           <w:rFonts w:hint="cs"/>
+          <w:b/>
+          <w:bCs/>
           <w:rtl/>
         </w:rPr>
         <w:tab/>
       </w:r>
-    </w:p>
-    <w:p>
-      <w:pPr>
-        <w:numPr>
-          <w:ilvl w:val="0"/>
-          <w:numId w:val="1"/>
-        </w:numPr>
-        <w:spacing w:after="0" w:line="240" w:lineRule="auto"/>
-      </w:pPr>
     </w:p>
     <w:p>
       <w:pPr>
@@ -4610,6 +5497,119 @@
     </w:lvl>
   </w:abstractNum>
   <w:abstractNum w:abstractNumId="9" w15:restartNumberingAfterBreak="0">
+    <w:nsid w:val="417721E6"/>
+    <w:multiLevelType w:val="hybridMultilevel"/>
+    <w:tmpl w:val="389AF774"/>
+    <w:lvl w:ilvl="0" w:tplc="04090003">
+      <w:start w:val="1"/>
+      <w:numFmt w:val="bullet"/>
+      <w:lvlText w:val="o"/>
+      <w:lvlJc w:val="left"/>
+      <w:pPr>
+        <w:ind w:left="780" w:hanging="360"/>
+      </w:pPr>
+      <w:rPr>
+        <w:rFonts w:ascii="Courier New" w:hAnsi="Courier New" w:cs="Courier New" w:hint="default"/>
+      </w:rPr>
+    </w:lvl>
+    <w:lvl w:ilvl="1" w:tplc="04090003" w:tentative="1">
+      <w:start w:val="1"/>
+      <w:numFmt w:val="bullet"/>
+      <w:lvlText w:val="o"/>
+      <w:lvlJc w:val="left"/>
+      <w:pPr>
+        <w:ind w:left="1500" w:hanging="360"/>
+      </w:pPr>
+      <w:rPr>
+        <w:rFonts w:ascii="Courier New" w:hAnsi="Courier New" w:cs="Courier New" w:hint="default"/>
+      </w:rPr>
+    </w:lvl>
+    <w:lvl w:ilvl="2" w:tplc="04090005" w:tentative="1">
+      <w:start w:val="1"/>
+      <w:numFmt w:val="bullet"/>
+      <w:lvlText w:val=""/>
+      <w:lvlJc w:val="left"/>
+      <w:pPr>
+        <w:ind w:left="2220" w:hanging="360"/>
+      </w:pPr>
+      <w:rPr>
+        <w:rFonts w:ascii="Wingdings" w:hAnsi="Wingdings" w:hint="default"/>
+      </w:rPr>
+    </w:lvl>
+    <w:lvl w:ilvl="3" w:tplc="04090001" w:tentative="1">
+      <w:start w:val="1"/>
+      <w:numFmt w:val="bullet"/>
+      <w:lvlText w:val=""/>
+      <w:lvlJc w:val="left"/>
+      <w:pPr>
+        <w:ind w:left="2940" w:hanging="360"/>
+      </w:pPr>
+      <w:rPr>
+        <w:rFonts w:ascii="Symbol" w:hAnsi="Symbol" w:hint="default"/>
+      </w:rPr>
+    </w:lvl>
+    <w:lvl w:ilvl="4" w:tplc="04090003" w:tentative="1">
+      <w:start w:val="1"/>
+      <w:numFmt w:val="bullet"/>
+      <w:lvlText w:val="o"/>
+      <w:lvlJc w:val="left"/>
+      <w:pPr>
+        <w:ind w:left="3660" w:hanging="360"/>
+      </w:pPr>
+      <w:rPr>
+        <w:rFonts w:ascii="Courier New" w:hAnsi="Courier New" w:cs="Courier New" w:hint="default"/>
+      </w:rPr>
+    </w:lvl>
+    <w:lvl w:ilvl="5" w:tplc="04090005" w:tentative="1">
+      <w:start w:val="1"/>
+      <w:numFmt w:val="bullet"/>
+      <w:lvlText w:val=""/>
+      <w:lvlJc w:val="left"/>
+      <w:pPr>
+        <w:ind w:left="4380" w:hanging="360"/>
+      </w:pPr>
+      <w:rPr>
+        <w:rFonts w:ascii="Wingdings" w:hAnsi="Wingdings" w:hint="default"/>
+      </w:rPr>
+    </w:lvl>
+    <w:lvl w:ilvl="6" w:tplc="04090001" w:tentative="1">
+      <w:start w:val="1"/>
+      <w:numFmt w:val="bullet"/>
+      <w:lvlText w:val=""/>
+      <w:lvlJc w:val="left"/>
+      <w:pPr>
+        <w:ind w:left="5100" w:hanging="360"/>
+      </w:pPr>
+      <w:rPr>
+        <w:rFonts w:ascii="Symbol" w:hAnsi="Symbol" w:hint="default"/>
+      </w:rPr>
+    </w:lvl>
+    <w:lvl w:ilvl="7" w:tplc="04090003" w:tentative="1">
+      <w:start w:val="1"/>
+      <w:numFmt w:val="bullet"/>
+      <w:lvlText w:val="o"/>
+      <w:lvlJc w:val="left"/>
+      <w:pPr>
+        <w:ind w:left="5820" w:hanging="360"/>
+      </w:pPr>
+      <w:rPr>
+        <w:rFonts w:ascii="Courier New" w:hAnsi="Courier New" w:cs="Courier New" w:hint="default"/>
+      </w:rPr>
+    </w:lvl>
+    <w:lvl w:ilvl="8" w:tplc="04090005" w:tentative="1">
+      <w:start w:val="1"/>
+      <w:numFmt w:val="bullet"/>
+      <w:lvlText w:val=""/>
+      <w:lvlJc w:val="left"/>
+      <w:pPr>
+        <w:ind w:left="6540" w:hanging="360"/>
+      </w:pPr>
+      <w:rPr>
+        <w:rFonts w:ascii="Wingdings" w:hAnsi="Wingdings" w:hint="default"/>
+      </w:rPr>
+    </w:lvl>
+  </w:abstractNum>
+  <w:abstractNum w:abstractNumId="10" w15:restartNumberingAfterBreak="0">
     <w:nsid w:val="468057E4"/>
     <w:multiLevelType w:val="hybridMultilevel"/>
     <w:tmpl w:val="74488C0E"/>
@@ -4698,7 +5698,7 @@
       </w:pPr>
     </w:lvl>
   </w:abstractNum>
-  <w:abstractNum w:abstractNumId="10" w15:restartNumberingAfterBreak="0">
+  <w:abstractNum w:abstractNumId="11" w15:restartNumberingAfterBreak="0">
     <w:nsid w:val="5B6B7040"/>
     <w:multiLevelType w:val="hybridMultilevel"/>
     <w:tmpl w:val="DDD26AE6"/>
@@ -4787,7 +5787,7 @@
       </w:pPr>
     </w:lvl>
   </w:abstractNum>
-  <w:abstractNum w:abstractNumId="11" w15:restartNumberingAfterBreak="0">
+  <w:abstractNum w:abstractNumId="12" w15:restartNumberingAfterBreak="0">
     <w:nsid w:val="5C882A1D"/>
     <w:multiLevelType w:val="hybridMultilevel"/>
     <w:tmpl w:val="DC369558"/>
@@ -4927,7 +5927,7 @@
       </w:rPr>
     </w:lvl>
   </w:abstractNum>
-  <w:abstractNum w:abstractNumId="12" w15:restartNumberingAfterBreak="0">
+  <w:abstractNum w:abstractNumId="13" w15:restartNumberingAfterBreak="0">
     <w:nsid w:val="6F530EA1"/>
     <w:multiLevelType w:val="hybridMultilevel"/>
     <w:tmpl w:val="6D048B0A"/>
@@ -5016,7 +6016,7 @@
       </w:pPr>
     </w:lvl>
   </w:abstractNum>
-  <w:abstractNum w:abstractNumId="13" w15:restartNumberingAfterBreak="0">
+  <w:abstractNum w:abstractNumId="14" w15:restartNumberingAfterBreak="0">
     <w:nsid w:val="748603B9"/>
     <w:multiLevelType w:val="hybridMultilevel"/>
     <w:tmpl w:val="EB326B8C"/>
@@ -5105,7 +6105,7 @@
       </w:pPr>
     </w:lvl>
   </w:abstractNum>
-  <w:abstractNum w:abstractNumId="14" w15:restartNumberingAfterBreak="0">
+  <w:abstractNum w:abstractNumId="15" w15:restartNumberingAfterBreak="0">
     <w:nsid w:val="7A4E5A71"/>
     <w:multiLevelType w:val="hybridMultilevel"/>
     <w:tmpl w:val="06541A98"/>
@@ -5195,22 +6195,22 @@
     </w:lvl>
   </w:abstractNum>
   <w:num w:numId="1">
-    <w:abstractNumId w:val="11"/>
+    <w:abstractNumId w:val="12"/>
   </w:num>
   <w:num w:numId="2">
-    <w:abstractNumId w:val="14"/>
+    <w:abstractNumId w:val="15"/>
   </w:num>
   <w:num w:numId="3">
-    <w:abstractNumId w:val="12"/>
+    <w:abstractNumId w:val="13"/>
   </w:num>
   <w:num w:numId="4">
-    <w:abstractNumId w:val="13"/>
+    <w:abstractNumId w:val="14"/>
   </w:num>
   <w:num w:numId="5">
     <w:abstractNumId w:val="4"/>
   </w:num>
   <w:num w:numId="6">
-    <w:abstractNumId w:val="10"/>
+    <w:abstractNumId w:val="11"/>
   </w:num>
   <w:num w:numId="7">
     <w:abstractNumId w:val="3"/>
@@ -5237,6 +6237,9 @@
     <w:abstractNumId w:val="0"/>
   </w:num>
   <w:num w:numId="15">
+    <w:abstractNumId w:val="10"/>
+  </w:num>
+  <w:num w:numId="16">
     <w:abstractNumId w:val="9"/>
   </w:num>
   <w:numIdMacAtCleanup w:val="4"/>

</xml_diff>